<commit_message>
Agregué Rev 2.0 de Especificación de Requisitos de Software
</commit_message>
<xml_diff>
--- a/Documentación/Especificación de Requisitos de Software (doc).docx
+++ b/Documentación/Especificación de Requisitos de Software (doc).docx
@@ -149,7 +149,18 @@
           <w:sz w:val="24"/>
           <w:szCs w:val="24"/>
         </w:rPr>
-        <w:t>1.0</w:t>
+        <w:t>2</w:t>
+      </w:r>
+      <w:r>
+        <w:rPr>
+          <w:rFonts w:ascii="Arial-ItalicMT" w:hAnsi="Arial-ItalicMT" w:cs="Arial-ItalicMT"/>
+          <w:i/>
+          <w:iCs/>
+          <w:color w:val="333333"/>
+          <w:sz w:val="24"/>
+          <w:szCs w:val="24"/>
+        </w:rPr>
+        <w:t>.0</w:t>
       </w:r>
     </w:p>
     <w:p>
@@ -641,6 +652,127 @@
                   <wp:extent cx="1683630" cy="779228"/>
                   <wp:effectExtent l="19050" t="0" r="0" b="0"/>
                   <wp:docPr id="5" name="Imagen 1" descr="C:\Users\Marcia\Desktop\firma1.jpg"/>
+                  <wp:cNvGraphicFramePr>
+                    <a:graphicFrameLocks xmlns:a="http://schemas.openxmlformats.org/drawingml/2006/main" noChangeAspect="1"/>
+                  </wp:cNvGraphicFramePr>
+                  <a:graphic xmlns:a="http://schemas.openxmlformats.org/drawingml/2006/main">
+                    <a:graphicData uri="http://schemas.openxmlformats.org/drawingml/2006/picture">
+                      <pic:pic xmlns:pic="http://schemas.openxmlformats.org/drawingml/2006/picture">
+                        <pic:nvPicPr>
+                          <pic:cNvPr id="0" name="Picture 1" descr="C:\Users\Marcia\Desktop\firma1.jpg"/>
+                          <pic:cNvPicPr>
+                            <a:picLocks noChangeAspect="1" noChangeArrowheads="1"/>
+                          </pic:cNvPicPr>
+                        </pic:nvPicPr>
+                        <pic:blipFill>
+                          <a:blip r:embed="rId8" cstate="print"/>
+                          <a:srcRect/>
+                          <a:stretch>
+                            <a:fillRect/>
+                          </a:stretch>
+                        </pic:blipFill>
+                        <pic:spPr bwMode="auto">
+                          <a:xfrm>
+                            <a:off x="0" y="0"/>
+                            <a:ext cx="1687395" cy="780970"/>
+                          </a:xfrm>
+                          <a:prstGeom prst="rect">
+                            <a:avLst/>
+                          </a:prstGeom>
+                          <a:noFill/>
+                          <a:ln w="9525">
+                            <a:noFill/>
+                            <a:miter lim="800000"/>
+                            <a:headEnd/>
+                            <a:tailEnd/>
+                          </a:ln>
+                        </pic:spPr>
+                      </pic:pic>
+                    </a:graphicData>
+                  </a:graphic>
+                </wp:inline>
+              </w:drawing>
+            </w:r>
+          </w:p>
+        </w:tc>
+      </w:tr>
+      <w:tr>
+        <w:trPr>
+          <w:trHeight w:val="1482"/>
+        </w:trPr>
+        <w:tc>
+          <w:tcPr>
+            <w:tcW w:w="1763" w:type="dxa"/>
+            <w:vAlign w:val="center"/>
+          </w:tcPr>
+          <w:p>
+            <w:pPr>
+              <w:jc w:val="center"/>
+            </w:pPr>
+            <w:r>
+              <w:t>16/04/2015</w:t>
+            </w:r>
+          </w:p>
+        </w:tc>
+        <w:tc>
+          <w:tcPr>
+            <w:tcW w:w="2023" w:type="dxa"/>
+            <w:vAlign w:val="center"/>
+          </w:tcPr>
+          <w:p>
+            <w:pPr>
+              <w:jc w:val="center"/>
+            </w:pPr>
+            <w:r>
+              <w:t>2.0</w:t>
+            </w:r>
+          </w:p>
+        </w:tc>
+        <w:tc>
+          <w:tcPr>
+            <w:tcW w:w="2160" w:type="dxa"/>
+            <w:vAlign w:val="center"/>
+          </w:tcPr>
+          <w:p>
+            <w:pPr>
+              <w:jc w:val="center"/>
+            </w:pPr>
+            <w:r>
+              <w:t>Servicios Informáticos</w:t>
+            </w:r>
+          </w:p>
+        </w:tc>
+        <w:tc>
+          <w:tcPr>
+            <w:tcW w:w="2822" w:type="dxa"/>
+            <w:vAlign w:val="center"/>
+          </w:tcPr>
+          <w:p>
+            <w:pPr>
+              <w:jc w:val="center"/>
+              <w:rPr>
+                <w:rFonts w:ascii="ArialMT" w:hAnsi="ArialMT" w:cs="ArialMT"/>
+                <w:noProof/>
+                <w:color w:val="333333"/>
+                <w:sz w:val="20"/>
+                <w:szCs w:val="20"/>
+                <w:lang w:eastAsia="es-AR"/>
+              </w:rPr>
+            </w:pPr>
+            <w:r>
+              <w:rPr>
+                <w:rFonts w:ascii="ArialMT" w:hAnsi="ArialMT" w:cs="ArialMT"/>
+                <w:noProof/>
+                <w:color w:val="333333"/>
+                <w:sz w:val="20"/>
+                <w:szCs w:val="20"/>
+                <w:lang w:eastAsia="es-AR"/>
+              </w:rPr>
+              <w:drawing>
+                <wp:inline distT="0" distB="0" distL="0" distR="0">
+                  <wp:extent cx="1683630" cy="779228"/>
+                  <wp:effectExtent l="19050" t="0" r="0" b="0"/>
+                  <wp:docPr id="2" name="Imagen 1" descr="C:\Users\Marcia\Desktop\firma1.jpg"/>
                   <wp:cNvGraphicFramePr>
                     <a:graphicFrameLocks xmlns:a="http://schemas.openxmlformats.org/drawingml/2006/main" noChangeAspect="1"/>
                   </wp:cNvGraphicFramePr>
@@ -1067,24 +1199,6 @@
     </w:p>
     <w:p/>
     <w:p/>
-    <w:p/>
-    <w:p/>
-    <w:p/>
-    <w:p>
-      <w:pPr>
-        <w:autoSpaceDE w:val="0"/>
-        <w:autoSpaceDN w:val="0"/>
-        <w:adjustRightInd w:val="0"/>
-        <w:spacing w:after="0" w:line="240" w:lineRule="auto"/>
-        <w:rPr>
-          <w:rFonts w:ascii="Arial" w:hAnsi="Arial" w:cs="Arial"/>
-          <w:b/>
-          <w:bCs/>
-          <w:sz w:val="20"/>
-          <w:szCs w:val="20"/>
-        </w:rPr>
-      </w:pPr>
-    </w:p>
     <w:p>
       <w:pPr>
         <w:autoSpaceDE w:val="0"/>
@@ -3248,15 +3362,6 @@
         </w:rPr>
         <w:t>12</w:t>
       </w:r>
-    </w:p>
-    <w:p>
-      <w:pPr>
-        <w:rPr>
-          <w:rFonts w:ascii="Arial" w:eastAsia="LiberationSerif" w:hAnsi="Arial" w:cs="Arial"/>
-          <w:sz w:val="20"/>
-          <w:szCs w:val="20"/>
-        </w:rPr>
-      </w:pPr>
     </w:p>
     <w:p>
       <w:pPr>
@@ -14299,7 +14404,7 @@
           <w:rFonts w:asciiTheme="majorHAnsi" w:hAnsiTheme="majorHAnsi"/>
           <w:noProof/>
         </w:rPr>
-        <w:t>7</w:t>
+        <w:t>2</w:t>
       </w:r>
     </w:fldSimple>
   </w:p>
@@ -14453,7 +14558,13 @@
       <w:rPr>
         <w:i/>
       </w:rPr>
-      <w:t>1.0</w:t>
+      <w:t>2</w:t>
+    </w:r>
+    <w:r>
+      <w:rPr>
+        <w:i/>
+      </w:rPr>
+      <w:t>.0</w:t>
     </w:r>
   </w:p>
 </w:hdr>

</xml_diff>